<commit_message>
Creamos un objeto de tipo libro y lo listamos
</commit_message>
<xml_diff>
--- a/code-late-progreso.docx
+++ b/code-late-progreso.docx
@@ -4,15 +4,7 @@
   <w:body>
     <w:p>
       <w:r>
-        <w:t xml:space="preserve">Lista de reproducción para aprender </w:t>
-      </w:r>
-      <w:proofErr w:type="spellStart"/>
-      <w:r>
-        <w:t>React</w:t>
-      </w:r>
-      <w:proofErr w:type="spellEnd"/>
-      <w:r>
-        <w:t xml:space="preserve"> Native</w:t>
+        <w:t>Lista de reproducción para aprender React Native</w:t>
       </w:r>
     </w:p>
     <w:p>
@@ -27,21 +19,46 @@
     </w:p>
     <w:p/>
     <w:p>
-      <w:proofErr w:type="spellStart"/>
       <w:r>
-        <w:t>Capitulo</w:t>
-      </w:r>
-      <w:proofErr w:type="spellEnd"/>
-      <w:r>
-        <w:t xml:space="preserve"> 3</w:t>
+        <w:t>Capitulo 3</w:t>
       </w:r>
     </w:p>
     <w:p>
+      <w:pPr>
+        <w:rPr>
+          <w:u w:val="single"/>
+        </w:rPr>
+      </w:pPr>
+      <w:hyperlink r:id="rId5" w:history="1">
+        <w:r>
+          <w:rPr>
+            <w:rStyle w:val="Hipervnculo"/>
+          </w:rPr>
+          <w:t>https://www.youtube.com/watch?v=AOJU0Et_L2I&amp;list=PLC8ntN5__iMLKFGge64ZXIwFtlMYKh50k&amp;index=3</w:t>
+        </w:r>
+      </w:hyperlink>
+    </w:p>
+    <w:p>
+      <w:pPr>
+        <w:rPr>
+          <w:u w:val="single"/>
+        </w:rPr>
+      </w:pPr>
       <w:r>
         <w:rPr>
           <w:u w:val="single"/>
         </w:rPr>
-        <w:t>https://www.youtube.com/watch?v=AOJU0Et_L2I&amp;list=PLC8ntN5__iMLKFGge64ZXIwFtlMYKh50k&amp;index=3</w:t>
+        <w:t>Capitulo 4</w:t>
+      </w:r>
+    </w:p>
+    <w:p>
+      <w:pPr>
+        <w:rPr>
+          <w:u w:val="single"/>
+        </w:rPr>
+      </w:pPr>
+      <w:r>
+        <w:t>https://youtu.be/yf4162IUj14?t=95</w:t>
       </w:r>
     </w:p>
     <w:sectPr>

</xml_diff>

<commit_message>
Añadimos imagenes e icono al listado y configuramos la navegación inicial
</commit_message>
<xml_diff>
--- a/code-late-progreso.docx
+++ b/code-late-progreso.docx
@@ -52,13 +52,31 @@
       </w:r>
     </w:p>
     <w:p>
+      <w:hyperlink r:id="rId6" w:history="1">
+        <w:r>
+          <w:rPr>
+            <w:rStyle w:val="Hipervnculo"/>
+          </w:rPr>
+          <w:t>https://youtu.be/yf4162IUj14?t=95</w:t>
+        </w:r>
+      </w:hyperlink>
+    </w:p>
+    <w:p>
+      <w:r>
+        <w:t>Capitulo 5</w:t>
+      </w:r>
+    </w:p>
+    <w:p>
       <w:pPr>
         <w:rPr>
           <w:u w:val="single"/>
         </w:rPr>
       </w:pPr>
       <w:r>
-        <w:t>https://youtu.be/yf4162IUj14?t=95</w:t>
+        <w:rPr>
+          <w:u w:val="single"/>
+        </w:rPr>
+        <w:t>https://www.youtube.com/watch?v=c0K1xY2ImTI</w:t>
       </w:r>
     </w:p>
     <w:sectPr>

</xml_diff>